<commit_message>
aktuelle doku + anpassungen (nils)
</commit_message>
<xml_diff>
--- a/Dokumentation Infosysteme/Infosysteme .docx
+++ b/Dokumentation Infosysteme/Infosysteme .docx
@@ -1,6 +1,6 @@
 
 <file path=word/document.xml><?xml version="1.0" encoding="utf-8"?>
-<w:document xmlns:wpc="http://schemas.microsoft.com/office/word/2010/wordprocessingCanvas" xmlns:cx="http://schemas.microsoft.com/office/drawing/2014/chartex" xmlns:cx1="http://schemas.microsoft.com/office/drawing/2015/9/8/chartex" xmlns:cx2="http://schemas.microsoft.com/office/drawing/2015/10/21/chartex" xmlns:cx3="http://schemas.microsoft.com/office/drawing/2016/5/9/chartex" xmlns:cx4="http://schemas.microsoft.com/office/drawing/2016/5/10/chartex" xmlns:cx5="http://schemas.microsoft.com/office/drawing/2016/5/11/chartex" xmlns:mc="http://schemas.openxmlformats.org/markup-compatibility/2006" xmlns:o="urn:schemas-microsoft-com:office:office" xmlns:r="http://schemas.openxmlformats.org/officeDocument/2006/relationships" xmlns:m="http://schemas.openxmlformats.org/officeDocument/2006/math" xmlns:v="urn:schemas-microsoft-com:vml" xmlns:wp14="http://schemas.microsoft.com/office/word/2010/wordprocessingDrawing" xmlns:wp="http://schemas.openxmlformats.org/drawingml/2006/wordprocessingDrawing" xmlns:w10="urn:schemas-microsoft-com:office:word" xmlns:w="http://schemas.openxmlformats.org/wordprocessingml/2006/main" xmlns:w14="http://schemas.microsoft.com/office/word/2010/wordml" xmlns:w15="http://schemas.microsoft.com/office/word/2012/wordml" xmlns:w16se="http://schemas.microsoft.com/office/word/2015/wordml/symex" xmlns:wpg="http://schemas.microsoft.com/office/word/2010/wordprocessingGroup" xmlns:wpi="http://schemas.microsoft.com/office/word/2010/wordprocessingInk" xmlns:wne="http://schemas.microsoft.com/office/word/2006/wordml" xmlns:wps="http://schemas.microsoft.com/office/word/2010/wordprocessingShape" mc:Ignorable="w14 w15 w16se wp14">
+<w:document xmlns:wpc="http://schemas.microsoft.com/office/word/2010/wordprocessingCanvas" xmlns:mo="http://schemas.microsoft.com/office/mac/office/2008/main" xmlns:mc="http://schemas.openxmlformats.org/markup-compatibility/2006" xmlns:mv="urn:schemas-microsoft-com:mac:vml" xmlns:o="urn:schemas-microsoft-com:office:office" xmlns:r="http://schemas.openxmlformats.org/officeDocument/2006/relationships" xmlns:m="http://schemas.openxmlformats.org/officeDocument/2006/math" xmlns:v="urn:schemas-microsoft-com:vml" xmlns:wp14="http://schemas.microsoft.com/office/word/2010/wordprocessingDrawing" xmlns:wp="http://schemas.openxmlformats.org/drawingml/2006/wordprocessingDrawing" xmlns:w10="urn:schemas-microsoft-com:office:word" xmlns:w="http://schemas.openxmlformats.org/wordprocessingml/2006/main" xmlns:w14="http://schemas.microsoft.com/office/word/2010/wordml" xmlns:w15="http://schemas.microsoft.com/office/word/2012/wordml" xmlns:wpg="http://schemas.microsoft.com/office/word/2010/wordprocessingGroup" xmlns:wpi="http://schemas.microsoft.com/office/word/2010/wordprocessingInk" xmlns:wne="http://schemas.microsoft.com/office/word/2006/wordml" xmlns:wps="http://schemas.microsoft.com/office/word/2010/wordprocessingShape" mc:Ignorable="w14 w15 wp14">
   <w:body>
     <w:p>
       <w:pPr>
@@ -290,6 +290,8 @@
           <w:lang w:val="en-US"/>
         </w:rPr>
       </w:pPr>
+      <w:bookmarkStart w:id="4" w:name="_GoBack"/>
+      <w:bookmarkEnd w:id="4"/>
     </w:p>
     <w:p>
       <w:pPr>
@@ -355,7 +357,13 @@
         <w:tab/>
       </w:r>
       <w:r>
-        <w:t>„“;“</w:t>
+        <w:t>„</w:t>
+      </w:r>
+      <w:r>
+        <w:t>1773061</w:t>
+      </w:r>
+      <w:r>
+        <w:t>“;“</w:t>
       </w:r>
       <w:r>
         <w:t>1802160</w:t>
@@ -433,12 +441,12 @@
           <w:cols w:space="720"/>
         </w:sectPr>
       </w:pPr>
-      <w:bookmarkStart w:id="4" w:name="_Toc252183954"/>
-      <w:bookmarkStart w:id="5" w:name="_Toc252187549"/>
+      <w:bookmarkStart w:id="5" w:name="_Toc252183954"/>
+      <w:bookmarkStart w:id="6" w:name="_Toc252187549"/>
       <w:bookmarkEnd w:id="0"/>
     </w:p>
-    <w:bookmarkEnd w:id="4"/>
     <w:bookmarkEnd w:id="5"/>
+    <w:bookmarkEnd w:id="6"/>
     <w:p>
       <w:pPr>
         <w:pStyle w:val="Infosysteme"/>
@@ -479,7 +487,7 @@
       <w:hyperlink w:anchor="_Toc490937046" w:history="1">
         <w:r>
           <w:rPr>
-            <w:rStyle w:val="Hyperlink"/>
+            <w:rStyle w:val="Link"/>
             <w:rFonts w:asciiTheme="minorHAnsi" w:hAnsiTheme="minorHAnsi" w:cstheme="minorHAnsi"/>
             <w:b w:val="0"/>
           </w:rPr>
@@ -496,7 +504,7 @@
         </w:r>
         <w:r>
           <w:rPr>
-            <w:rStyle w:val="Hyperlink"/>
+            <w:rStyle w:val="Link"/>
             <w:rFonts w:asciiTheme="minorHAnsi" w:hAnsiTheme="minorHAnsi" w:cstheme="minorHAnsi"/>
             <w:b w:val="0"/>
           </w:rPr>
@@ -573,7 +581,7 @@
       <w:hyperlink w:anchor="_Toc490937047" w:history="1">
         <w:r>
           <w:rPr>
-            <w:rStyle w:val="Hyperlink"/>
+            <w:rStyle w:val="Link"/>
             <w:rFonts w:asciiTheme="minorHAnsi" w:hAnsiTheme="minorHAnsi" w:cstheme="minorHAnsi"/>
             <w:b w:val="0"/>
             <w:noProof/>
@@ -592,7 +600,7 @@
         </w:r>
         <w:r>
           <w:rPr>
-            <w:rStyle w:val="Hyperlink"/>
+            <w:rStyle w:val="Link"/>
             <w:rFonts w:asciiTheme="minorHAnsi" w:hAnsiTheme="minorHAnsi" w:cstheme="minorHAnsi"/>
             <w:b w:val="0"/>
             <w:noProof/>
@@ -679,7 +687,7 @@
       <w:hyperlink w:anchor="_Toc490937048" w:history="1">
         <w:r>
           <w:rPr>
-            <w:rStyle w:val="Hyperlink"/>
+            <w:rStyle w:val="Link"/>
             <w:rFonts w:asciiTheme="minorHAnsi" w:hAnsiTheme="minorHAnsi" w:cstheme="minorHAnsi"/>
             <w:b w:val="0"/>
           </w:rPr>
@@ -696,7 +704,7 @@
         </w:r>
         <w:r>
           <w:rPr>
-            <w:rStyle w:val="Hyperlink"/>
+            <w:rStyle w:val="Link"/>
             <w:rFonts w:asciiTheme="minorHAnsi" w:hAnsiTheme="minorHAnsi" w:cstheme="minorHAnsi"/>
             <w:b w:val="0"/>
           </w:rPr>
@@ -773,7 +781,7 @@
       <w:hyperlink w:anchor="_Toc490937049" w:history="1">
         <w:r>
           <w:rPr>
-            <w:rStyle w:val="Hyperlink"/>
+            <w:rStyle w:val="Link"/>
             <w:rFonts w:asciiTheme="minorHAnsi" w:hAnsiTheme="minorHAnsi" w:cstheme="minorHAnsi"/>
             <w:b w:val="0"/>
             <w:noProof/>
@@ -792,7 +800,7 @@
         </w:r>
         <w:r>
           <w:rPr>
-            <w:rStyle w:val="Hyperlink"/>
+            <w:rStyle w:val="Link"/>
             <w:rFonts w:asciiTheme="minorHAnsi" w:hAnsiTheme="minorHAnsi" w:cstheme="minorHAnsi"/>
             <w:b w:val="0"/>
             <w:noProof/>
@@ -879,7 +887,7 @@
       <w:hyperlink w:anchor="_Toc490937050" w:history="1">
         <w:r>
           <w:rPr>
-            <w:rStyle w:val="Hyperlink"/>
+            <w:rStyle w:val="Link"/>
             <w:rFonts w:asciiTheme="minorHAnsi" w:hAnsiTheme="minorHAnsi" w:cstheme="minorHAnsi"/>
             <w:b w:val="0"/>
           </w:rPr>
@@ -896,7 +904,7 @@
         </w:r>
         <w:r>
           <w:rPr>
-            <w:rStyle w:val="Hyperlink"/>
+            <w:rStyle w:val="Link"/>
             <w:rFonts w:asciiTheme="minorHAnsi" w:hAnsiTheme="minorHAnsi" w:cstheme="minorHAnsi"/>
             <w:b w:val="0"/>
           </w:rPr>
@@ -975,7 +983,7 @@
       <w:hyperlink w:anchor="_Toc490937051" w:history="1">
         <w:r>
           <w:rPr>
-            <w:rStyle w:val="Hyperlink"/>
+            <w:rStyle w:val="Link"/>
             <w:rFonts w:asciiTheme="minorHAnsi" w:hAnsiTheme="minorHAnsi" w:cstheme="minorHAnsi"/>
             <w:b w:val="0"/>
           </w:rPr>
@@ -992,7 +1000,7 @@
         </w:r>
         <w:r>
           <w:rPr>
-            <w:rStyle w:val="Hyperlink"/>
+            <w:rStyle w:val="Link"/>
             <w:rFonts w:asciiTheme="minorHAnsi" w:hAnsiTheme="minorHAnsi" w:cstheme="minorHAnsi"/>
             <w:b w:val="0"/>
           </w:rPr>
@@ -1071,7 +1079,7 @@
       <w:hyperlink w:anchor="_Toc490937052" w:history="1">
         <w:r>
           <w:rPr>
-            <w:rStyle w:val="Hyperlink"/>
+            <w:rStyle w:val="Link"/>
             <w:rFonts w:asciiTheme="minorHAnsi" w:hAnsiTheme="minorHAnsi" w:cstheme="minorHAnsi"/>
             <w:b w:val="0"/>
           </w:rPr>
@@ -1088,7 +1096,7 @@
         </w:r>
         <w:r>
           <w:rPr>
-            <w:rStyle w:val="Hyperlink"/>
+            <w:rStyle w:val="Link"/>
             <w:rFonts w:asciiTheme="minorHAnsi" w:hAnsiTheme="minorHAnsi" w:cstheme="minorHAnsi"/>
             <w:b w:val="0"/>
           </w:rPr>
@@ -1165,7 +1173,7 @@
       <w:hyperlink w:anchor="_Toc490937053" w:history="1">
         <w:r>
           <w:rPr>
-            <w:rStyle w:val="Hyperlink"/>
+            <w:rStyle w:val="Link"/>
             <w:rFonts w:asciiTheme="minorHAnsi" w:hAnsiTheme="minorHAnsi" w:cstheme="minorHAnsi"/>
             <w:b w:val="0"/>
             <w:noProof/>
@@ -1184,7 +1192,7 @@
         </w:r>
         <w:r>
           <w:rPr>
-            <w:rStyle w:val="Hyperlink"/>
+            <w:rStyle w:val="Link"/>
             <w:rFonts w:asciiTheme="minorHAnsi" w:hAnsiTheme="minorHAnsi" w:cstheme="minorHAnsi"/>
             <w:b w:val="0"/>
             <w:noProof/>
@@ -1271,7 +1279,7 @@
       <w:hyperlink w:anchor="_Toc490937054" w:history="1">
         <w:r>
           <w:rPr>
-            <w:rStyle w:val="Hyperlink"/>
+            <w:rStyle w:val="Link"/>
             <w:rFonts w:asciiTheme="minorHAnsi" w:hAnsiTheme="minorHAnsi" w:cstheme="minorHAnsi"/>
             <w:b w:val="0"/>
           </w:rPr>
@@ -1288,7 +1296,7 @@
         </w:r>
         <w:r>
           <w:rPr>
-            <w:rStyle w:val="Hyperlink"/>
+            <w:rStyle w:val="Link"/>
             <w:rFonts w:asciiTheme="minorHAnsi" w:hAnsiTheme="minorHAnsi" w:cstheme="minorHAnsi"/>
             <w:b w:val="0"/>
           </w:rPr>
@@ -1367,7 +1375,7 @@
       <w:hyperlink w:anchor="_Toc490937055" w:history="1">
         <w:r>
           <w:rPr>
-            <w:rStyle w:val="Hyperlink"/>
+            <w:rStyle w:val="Link"/>
             <w:rFonts w:asciiTheme="minorHAnsi" w:hAnsiTheme="minorHAnsi" w:cstheme="minorHAnsi"/>
             <w:b w:val="0"/>
           </w:rPr>
@@ -1384,7 +1392,7 @@
         </w:r>
         <w:r>
           <w:rPr>
-            <w:rStyle w:val="Hyperlink"/>
+            <w:rStyle w:val="Link"/>
             <w:rFonts w:asciiTheme="minorHAnsi" w:hAnsiTheme="minorHAnsi" w:cstheme="minorHAnsi"/>
             <w:b w:val="0"/>
           </w:rPr>
@@ -1460,7 +1468,7 @@
       <w:hyperlink w:anchor="_Toc490937056" w:history="1">
         <w:r>
           <w:rPr>
-            <w:rStyle w:val="Hyperlink"/>
+            <w:rStyle w:val="Link"/>
             <w:rFonts w:asciiTheme="minorHAnsi" w:hAnsiTheme="minorHAnsi" w:cstheme="minorHAnsi"/>
             <w:b w:val="0"/>
             <w:lang w:val="de-DE"/>
@@ -1552,26 +1560,26 @@
           <w:cols w:space="720"/>
         </w:sectPr>
       </w:pPr>
-      <w:bookmarkStart w:id="6" w:name="_Toc117087226"/>
-      <w:bookmarkStart w:id="7" w:name="_Toc120944133"/>
-      <w:bookmarkStart w:id="8" w:name="_Toc252183958"/>
+      <w:bookmarkStart w:id="7" w:name="_Toc117087226"/>
+      <w:bookmarkStart w:id="8" w:name="_Toc120944133"/>
+      <w:bookmarkStart w:id="9" w:name="_Toc252183958"/>
     </w:p>
     <w:p>
       <w:pPr>
         <w:pStyle w:val="berschrift1"/>
       </w:pPr>
-      <w:bookmarkStart w:id="9" w:name="_Toc490937046"/>
+      <w:bookmarkStart w:id="10" w:name="_Toc490937046"/>
       <w:bookmarkEnd w:id="1"/>
       <w:bookmarkEnd w:id="2"/>
       <w:bookmarkEnd w:id="3"/>
-      <w:bookmarkEnd w:id="6"/>
       <w:bookmarkEnd w:id="7"/>
       <w:bookmarkEnd w:id="8"/>
+      <w:bookmarkEnd w:id="9"/>
       <w:r>
         <w:lastRenderedPageBreak/>
         <w:t>Einleitung</w:t>
       </w:r>
-      <w:bookmarkEnd w:id="9"/>
+      <w:bookmarkEnd w:id="10"/>
     </w:p>
     <w:p>
       <w:pPr>
@@ -1599,10 +1607,10 @@
       <w:pPr>
         <w:pStyle w:val="berschrift2"/>
       </w:pPr>
-      <w:bookmarkStart w:id="10" w:name="_Toc490937047"/>
-      <w:bookmarkStart w:id="11" w:name="_Toc252183959"/>
-      <w:bookmarkStart w:id="12" w:name="_Toc252187554"/>
-      <w:bookmarkStart w:id="13" w:name="_Toc252189861"/>
+      <w:bookmarkStart w:id="11" w:name="_Toc490937047"/>
+      <w:bookmarkStart w:id="12" w:name="_Toc252183959"/>
+      <w:bookmarkStart w:id="13" w:name="_Toc252187554"/>
+      <w:bookmarkStart w:id="14" w:name="_Toc252189861"/>
       <w:r>
         <w:t>The</w:t>
       </w:r>
@@ -1615,11 +1623,11 @@
       <w:r>
         <w:t xml:space="preserve"> und Aufgabenverteilung</w:t>
       </w:r>
-      <w:bookmarkEnd w:id="10"/>
-    </w:p>
-    <w:bookmarkEnd w:id="11"/>
+      <w:bookmarkEnd w:id="11"/>
+    </w:p>
     <w:bookmarkEnd w:id="12"/>
     <w:bookmarkEnd w:id="13"/>
+    <w:bookmarkEnd w:id="14"/>
     <w:p>
       <w:pPr>
         <w:spacing w:line="360" w:lineRule="auto"/>
@@ -1649,7 +1657,7 @@
       <w:hyperlink r:id="rId12" w:history="1">
         <w:r>
           <w:rPr>
-            <w:rStyle w:val="Hyperlink"/>
+            <w:rStyle w:val="Link"/>
             <w:sz w:val="24"/>
             <w:szCs w:val="24"/>
             <w:lang w:val="de-DE"/>
@@ -1825,12 +1833,12 @@
       <w:pPr>
         <w:pStyle w:val="berschrift1"/>
       </w:pPr>
-      <w:bookmarkStart w:id="14" w:name="_Toc490937048"/>
+      <w:bookmarkStart w:id="15" w:name="_Toc490937048"/>
       <w:r>
         <w:lastRenderedPageBreak/>
         <w:t>Das KNN-Verfahren</w:t>
       </w:r>
-      <w:bookmarkEnd w:id="14"/>
+      <w:bookmarkEnd w:id="15"/>
     </w:p>
     <w:p>
       <w:pPr>
@@ -1986,7 +1994,7 @@
       <w:pPr>
         <w:pStyle w:val="berschrift2"/>
       </w:pPr>
-      <w:bookmarkStart w:id="15" w:name="_Toc490937049"/>
+      <w:bookmarkStart w:id="16" w:name="_Toc490937049"/>
       <w:r>
         <w:t xml:space="preserve">Umsetzung in </w:t>
       </w:r>
@@ -1994,7 +2002,7 @@
       <w:r>
         <w:t>BoofCV</w:t>
       </w:r>
-      <w:bookmarkEnd w:id="15"/>
+      <w:bookmarkEnd w:id="16"/>
       <w:proofErr w:type="spellEnd"/>
       <w:r>
         <w:t xml:space="preserve"> </w:t>
@@ -2104,7 +2112,7 @@
       <w:hyperlink r:id="rId13" w:history="1">
         <w:r>
           <w:rPr>
-            <w:rStyle w:val="Hyperlink"/>
+            <w:rStyle w:val="Link"/>
           </w:rPr>
           <w:t>http://ddogleg.org/</w:t>
         </w:r>
@@ -2479,7 +2487,7 @@
       <w:pPr>
         <w:pStyle w:val="berschrift1"/>
       </w:pPr>
-      <w:bookmarkStart w:id="16" w:name="_Toc490937050"/>
+      <w:bookmarkStart w:id="17" w:name="_Toc490937050"/>
       <w:r>
         <w:t xml:space="preserve">Konzeption des Outfit </w:t>
       </w:r>
@@ -2487,7 +2495,7 @@
       <w:r>
         <w:t>Recommenders</w:t>
       </w:r>
-      <w:bookmarkEnd w:id="16"/>
+      <w:bookmarkEnd w:id="17"/>
       <w:proofErr w:type="spellEnd"/>
     </w:p>
     <w:p>
@@ -2622,7 +2630,7 @@
               </wp:anchor>
             </w:drawing>
           </mc:Choice>
-          <mc:Fallback>
+          <mc:Fallback xmlns:w16se="http://schemas.microsoft.com/office/word/2015/wordml/symex" xmlns:cx5="http://schemas.microsoft.com/office/drawing/2016/5/11/chartex" xmlns:cx4="http://schemas.microsoft.com/office/drawing/2016/5/10/chartex" xmlns:cx3="http://schemas.microsoft.com/office/drawing/2016/5/9/chartex" xmlns:cx2="http://schemas.microsoft.com/office/drawing/2015/10/21/chartex" xmlns:cx1="http://schemas.microsoft.com/office/drawing/2015/9/8/chartex" xmlns:cx="http://schemas.microsoft.com/office/drawing/2014/chartex">
             <w:pict>
               <v:shapetype w14:anchorId="46818D6D" id="_x0000_t202" coordsize="21600,21600" o:spt="202" path="m,l,21600r21600,l21600,xe">
                 <v:stroke joinstyle="miter"/>
@@ -2969,7 +2977,7 @@
               </wp:anchor>
             </w:drawing>
           </mc:Choice>
-          <mc:Fallback>
+          <mc:Fallback xmlns:w16se="http://schemas.microsoft.com/office/word/2015/wordml/symex" xmlns:cx5="http://schemas.microsoft.com/office/drawing/2016/5/11/chartex" xmlns:cx4="http://schemas.microsoft.com/office/drawing/2016/5/10/chartex" xmlns:cx3="http://schemas.microsoft.com/office/drawing/2016/5/9/chartex" xmlns:cx2="http://schemas.microsoft.com/office/drawing/2015/10/21/chartex" xmlns:cx1="http://schemas.microsoft.com/office/drawing/2015/9/8/chartex" xmlns:cx="http://schemas.microsoft.com/office/drawing/2014/chartex">
             <w:pict>
               <v:shape w14:anchorId="3FD22D59" id="Text Box 7" o:spid="_x0000_s1027" type="#_x0000_t202" style="position:absolute;left:0;text-align:left;margin-left:-5.4pt;margin-top:248.8pt;width:424.8pt;height:20.35pt;z-index:251664384;visibility:visible;mso-wrap-style:square;mso-wrap-distance-left:9pt;mso-wrap-distance-top:0;mso-wrap-distance-right:9pt;mso-wrap-distance-bottom:0;mso-position-horizontal:absolute;mso-position-horizontal-relative:text;mso-position-vertical:absolute;mso-position-vertical-relative:text;v-text-anchor:top" o:gfxdata="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" stroked="f">
                 <v:textbox style="mso-fit-shape-to-text:t" inset="0,0,0,0">
@@ -3517,12 +3525,12 @@
       <w:pPr>
         <w:pStyle w:val="berschrift1"/>
       </w:pPr>
-      <w:bookmarkStart w:id="17" w:name="_Toc490937051"/>
+      <w:bookmarkStart w:id="18" w:name="_Toc490937051"/>
       <w:r>
         <w:lastRenderedPageBreak/>
         <w:t>Implementierung</w:t>
       </w:r>
-      <w:bookmarkEnd w:id="17"/>
+      <w:bookmarkEnd w:id="18"/>
       <w:r>
         <w:t xml:space="preserve"> </w:t>
       </w:r>
@@ -4772,91 +4780,176 @@
     </w:p>
     <w:p>
       <w:pPr>
-        <w:rPr>
-          <w:lang w:val="de-DE"/>
-        </w:rPr>
-      </w:pPr>
-    </w:p>
-    <w:p>
-      <w:pPr>
-        <w:rPr>
-          <w:lang w:val="de-DE"/>
-        </w:rPr>
-      </w:pPr>
-    </w:p>
-    <w:p>
-      <w:pPr>
-        <w:rPr>
-          <w:lang w:val="de-DE"/>
-        </w:rPr>
-      </w:pPr>
-    </w:p>
-    <w:p>
-      <w:pPr>
-        <w:rPr>
-          <w:lang w:val="de-DE"/>
-        </w:rPr>
-      </w:pPr>
-    </w:p>
-    <w:p>
-      <w:pPr>
-        <w:rPr>
-          <w:lang w:val="de-DE"/>
-        </w:rPr>
-      </w:pPr>
-    </w:p>
-    <w:p>
-      <w:pPr>
-        <w:rPr>
-          <w:lang w:val="de-DE"/>
-        </w:rPr>
-      </w:pPr>
-    </w:p>
-    <w:p>
-      <w:pPr>
-        <w:rPr>
-          <w:lang w:val="de-DE"/>
-        </w:rPr>
-      </w:pPr>
-    </w:p>
-    <w:p>
-      <w:pPr>
         <w:pStyle w:val="berschrift1"/>
       </w:pPr>
-      <w:bookmarkStart w:id="18" w:name="_Toc490937052"/>
+      <w:bookmarkStart w:id="19" w:name="_Toc490937052"/>
       <w:r>
         <w:t>Parameterveränderungen</w:t>
       </w:r>
-      <w:bookmarkEnd w:id="18"/>
+      <w:bookmarkEnd w:id="19"/>
     </w:p>
     <w:p>
       <w:pPr>
         <w:pStyle w:val="Infosysteme"/>
       </w:pPr>
       <w:r>
-        <w:t>Wenn wir Parameter verändern, verändert sich was.</w:t>
+        <w:t xml:space="preserve">Durch die durch </w:t>
+      </w:r>
+      <w:proofErr w:type="spellStart"/>
+      <w:r>
+        <w:t>boofcv</w:t>
+      </w:r>
+      <w:proofErr w:type="spellEnd"/>
+      <w:r>
+        <w:t xml:space="preserve"> </w:t>
+      </w:r>
+      <w:r>
+        <w:t xml:space="preserve">vorgegebene Implementierung von </w:t>
+      </w:r>
+      <w:proofErr w:type="spellStart"/>
+      <w:r>
+        <w:rPr>
+          <w:i/>
+        </w:rPr>
+        <w:t>coupledRGB</w:t>
+      </w:r>
+      <w:proofErr w:type="spellEnd"/>
+      <w:r>
+        <w:rPr>
+          <w:i/>
+        </w:rPr>
+        <w:t>()</w:t>
+      </w:r>
+      <w:r>
+        <w:t xml:space="preserve"> können hauptsächlich zwei Variablen zur Anpassung verändert werden. Diese beiden beziehen sich jeweils auf die Klasse </w:t>
+      </w:r>
+      <w:r>
+        <w:rPr>
+          <w:i/>
+        </w:rPr>
+        <w:t>Histogram_F64</w:t>
+      </w:r>
+      <w:r>
+        <w:t xml:space="preserve">. Zum einem kann bei der Erstellung eines Histogramms durch den Konstruktor die Länge jeder Dimension des dreidimensionalen Farbhistogramms festgelegt werden. Diese Parametereinstellung ist elementar für einen korrekten Suchvorgang und wurde, wie später genauer erläutert, ausführlich getestet. Die </w:t>
+      </w:r>
+      <w:r>
+        <w:lastRenderedPageBreak/>
+        <w:t xml:space="preserve">zweite Möglichkeit der Modifikation biete sich durch die Methode </w:t>
+      </w:r>
+      <w:proofErr w:type="spellStart"/>
+      <w:r>
+        <w:rPr>
+          <w:i/>
+        </w:rPr>
+        <w:t>setRange</w:t>
+      </w:r>
+      <w:proofErr w:type="spellEnd"/>
+      <w:r>
+        <w:rPr>
+          <w:i/>
+        </w:rPr>
+        <w:t>()</w:t>
+      </w:r>
+      <w:r>
+        <w:t>, mit</w:t>
+      </w:r>
+      <w:r>
+        <w:t xml:space="preserve"> der die die maximalen und minimalen Größenwerte für eine Dimension festgelegt werden können. Dies entspricht den RGB-Farbwerten, wobei jede Dimension ein Farbkanal darstellt. Dieser Parameter wurde in diesem Projekt nicht verändert, da so sämtliche Farben des Bildes analysiert werden, was zu einer maximalen Genauigkeit führt.</w:t>
+      </w:r>
+    </w:p>
+    <w:p>
+      <w:pPr>
+        <w:pStyle w:val="Infosysteme"/>
+      </w:pPr>
+      <w:r>
+        <w:t>Um die optimalen Anpassungen zu finden, wurde zuerst die Datenbank der Kleidungstücke modifiziert indem verschiedene Volltonfarben als Bild gespeichert wurden. Da diese nur aus einer einzigen Farbe bestehen, bieten</w:t>
+      </w:r>
+      <w:r>
+        <w:t xml:space="preserve"> sie</w:t>
+      </w:r>
+      <w:r>
+        <w:t xml:space="preserve"> ke</w:t>
+      </w:r>
+      <w:r>
+        <w:t xml:space="preserve">inen Platz Fehlinterpretationen. Sollten sich zwei gleiche Farben mit einer Distanz von null </w:t>
+      </w:r>
+      <w:proofErr w:type="spellStart"/>
+      <w:r>
+        <w:t>matchen</w:t>
+      </w:r>
+      <w:proofErr w:type="spellEnd"/>
+      <w:r>
+        <w:t>, kann davon ausgegangen werden das das Programm funktioniert und keine Störwerte oder Bugs ein Fehlverhalten hervorruft. Dieser erste Versuch wurde mit den in der Dokumentation empfohlenen Werten von</w:t>
+      </w:r>
+      <w:r>
+        <w:t xml:space="preserve"> Parameter p =</w:t>
+      </w:r>
+      <w:r>
+        <w:t xml:space="preserve"> </w:t>
+      </w:r>
+      <w:r>
+        <w:rPr>
+          <w:i/>
+        </w:rPr>
+        <w:t>20</w:t>
+      </w:r>
+      <w:r>
+        <w:t xml:space="preserve"> als Länge für jede Dimension durchgeführt. Als nächsten Schritt wurden alle Volltonfarben aus dem Verzeichnis Hose und Schuhe entfernt, sodass nun eine Volltonfarbe mit einem passenden Kleidungsstück </w:t>
+      </w:r>
+      <w:proofErr w:type="spellStart"/>
+      <w:r>
+        <w:t>gematcht</w:t>
+      </w:r>
+      <w:proofErr w:type="spellEnd"/>
+      <w:r>
+        <w:t xml:space="preserve"> werden konnte. Jedoch wurden beispielsweise für die rote Volltonfarbe nicht die eindeutig roten Hosen und Schuhe gefunden, sondern überhaupt keine Ähnlichkeit zwischen den beiden Bildern festgestellt (euklidische Distanz </w:t>
+      </w:r>
+      <w:r>
+        <w:t>entspricht Maximum</w:t>
+      </w:r>
+      <w:r>
+        <w:t>)</w:t>
+      </w:r>
+      <w:r>
+        <w:t xml:space="preserve">. Deshalb wurde im nächsten Schritt ein neuer Versuch mit p = </w:t>
+      </w:r>
+      <w:r>
+        <w:rPr>
+          <w:i/>
+        </w:rPr>
+        <w:t>100</w:t>
+      </w:r>
+      <w:r>
+        <w:t xml:space="preserve"> gestartet. Dieser Wert erzielte für die Volltonfarben sehr gute Ergebnisse, führ ein rotes Kleidungsstück als Ausgangspunkt wurden jedoch immer noch keine passenden Hosen und Schuhe </w:t>
+      </w:r>
+      <w:proofErr w:type="spellStart"/>
+      <w:r>
+        <w:t>gematcht</w:t>
+      </w:r>
+      <w:proofErr w:type="spellEnd"/>
+      <w:r>
+        <w:t xml:space="preserve">. </w:t>
       </w:r>
     </w:p>
     <w:p>
       <w:pPr>
         <w:pStyle w:val="berschrift2"/>
       </w:pPr>
-      <w:bookmarkStart w:id="19" w:name="_Toc490937053"/>
-      <w:r>
-        <w:lastRenderedPageBreak/>
+      <w:bookmarkStart w:id="20" w:name="_Toc490937053"/>
+      <w:r>
         <w:t>Auswirkungen und mögliche Gründe</w:t>
       </w:r>
-      <w:bookmarkEnd w:id="19"/>
+      <w:bookmarkEnd w:id="20"/>
     </w:p>
     <w:p>
       <w:pPr>
         <w:pStyle w:val="berschrift1"/>
       </w:pPr>
-      <w:bookmarkStart w:id="20" w:name="_Toc490937054"/>
+      <w:bookmarkStart w:id="21" w:name="_Toc490937054"/>
       <w:r>
         <w:t>Probleme</w:t>
       </w:r>
-      <w:bookmarkEnd w:id="20"/>
+      <w:bookmarkEnd w:id="21"/>
     </w:p>
     <w:p>
       <w:pPr>
@@ -4877,8 +4970,6 @@
           <w:lang w:val="de-DE"/>
         </w:rPr>
       </w:pPr>
-      <w:bookmarkStart w:id="21" w:name="_GoBack"/>
-      <w:bookmarkEnd w:id="21"/>
     </w:p>
     <w:p>
       <w:pPr>
@@ -4941,6 +5032,7 @@
         <w:pStyle w:val="BEFliesstext"/>
       </w:pPr>
       <w:r>
+        <w:lastRenderedPageBreak/>
         <w:t>Formatvorlage für Beschriftungen</w:t>
       </w:r>
       <w:r>
@@ -5523,7 +5615,7 @@
 </file>
 
 <file path=word/endnotes.xml><?xml version="1.0" encoding="utf-8"?>
-<w:endnotes xmlns:wpc="http://schemas.microsoft.com/office/word/2010/wordprocessingCanvas" xmlns:cx="http://schemas.microsoft.com/office/drawing/2014/chartex" xmlns:cx1="http://schemas.microsoft.com/office/drawing/2015/9/8/chartex" xmlns:cx2="http://schemas.microsoft.com/office/drawing/2015/10/21/chartex" xmlns:cx3="http://schemas.microsoft.com/office/drawing/2016/5/9/chartex" xmlns:cx4="http://schemas.microsoft.com/office/drawing/2016/5/10/chartex" xmlns:cx5="http://schemas.microsoft.com/office/drawing/2016/5/11/chartex" xmlns:mc="http://schemas.openxmlformats.org/markup-compatibility/2006" xmlns:o="urn:schemas-microsoft-com:office:office" xmlns:r="http://schemas.openxmlformats.org/officeDocument/2006/relationships" xmlns:m="http://schemas.openxmlformats.org/officeDocument/2006/math" xmlns:v="urn:schemas-microsoft-com:vml" xmlns:wp14="http://schemas.microsoft.com/office/word/2010/wordprocessingDrawing" xmlns:wp="http://schemas.openxmlformats.org/drawingml/2006/wordprocessingDrawing" xmlns:w10="urn:schemas-microsoft-com:office:word" xmlns:w="http://schemas.openxmlformats.org/wordprocessingml/2006/main" xmlns:w14="http://schemas.microsoft.com/office/word/2010/wordml" xmlns:w15="http://schemas.microsoft.com/office/word/2012/wordml" xmlns:w16se="http://schemas.microsoft.com/office/word/2015/wordml/symex" xmlns:wpg="http://schemas.microsoft.com/office/word/2010/wordprocessingGroup" xmlns:wpi="http://schemas.microsoft.com/office/word/2010/wordprocessingInk" xmlns:wne="http://schemas.microsoft.com/office/word/2006/wordml" xmlns:wps="http://schemas.microsoft.com/office/word/2010/wordprocessingShape" mc:Ignorable="w14 w15 w16se wp14">
+<w:endnotes xmlns:wpc="http://schemas.microsoft.com/office/word/2010/wordprocessingCanvas" xmlns:mo="http://schemas.microsoft.com/office/mac/office/2008/main" xmlns:mc="http://schemas.openxmlformats.org/markup-compatibility/2006" xmlns:mv="urn:schemas-microsoft-com:mac:vml" xmlns:o="urn:schemas-microsoft-com:office:office" xmlns:r="http://schemas.openxmlformats.org/officeDocument/2006/relationships" xmlns:m="http://schemas.openxmlformats.org/officeDocument/2006/math" xmlns:v="urn:schemas-microsoft-com:vml" xmlns:wp14="http://schemas.microsoft.com/office/word/2010/wordprocessingDrawing" xmlns:wp="http://schemas.openxmlformats.org/drawingml/2006/wordprocessingDrawing" xmlns:w10="urn:schemas-microsoft-com:office:word" xmlns:w="http://schemas.openxmlformats.org/wordprocessingml/2006/main" xmlns:w14="http://schemas.microsoft.com/office/word/2010/wordml" xmlns:w15="http://schemas.microsoft.com/office/word/2012/wordml" xmlns:wpg="http://schemas.microsoft.com/office/word/2010/wordprocessingGroup" xmlns:wpi="http://schemas.microsoft.com/office/word/2010/wordprocessingInk" xmlns:wne="http://schemas.microsoft.com/office/word/2006/wordml" xmlns:wps="http://schemas.microsoft.com/office/word/2010/wordprocessingShape" mc:Ignorable="w14 w15 wp14">
   <w:endnote w:type="separator" w:id="-1">
     <w:p>
       <w:r>
@@ -5548,7 +5640,7 @@
 </file>
 
 <file path=word/footer1.xml><?xml version="1.0" encoding="utf-8"?>
-<w:ftr xmlns:wpc="http://schemas.microsoft.com/office/word/2010/wordprocessingCanvas" xmlns:cx="http://schemas.microsoft.com/office/drawing/2014/chartex" xmlns:cx1="http://schemas.microsoft.com/office/drawing/2015/9/8/chartex" xmlns:cx2="http://schemas.microsoft.com/office/drawing/2015/10/21/chartex" xmlns:cx3="http://schemas.microsoft.com/office/drawing/2016/5/9/chartex" xmlns:cx4="http://schemas.microsoft.com/office/drawing/2016/5/10/chartex" xmlns:cx5="http://schemas.microsoft.com/office/drawing/2016/5/11/chartex" xmlns:mc="http://schemas.openxmlformats.org/markup-compatibility/2006" xmlns:o="urn:schemas-microsoft-com:office:office" xmlns:r="http://schemas.openxmlformats.org/officeDocument/2006/relationships" xmlns:m="http://schemas.openxmlformats.org/officeDocument/2006/math" xmlns:v="urn:schemas-microsoft-com:vml" xmlns:wp14="http://schemas.microsoft.com/office/word/2010/wordprocessingDrawing" xmlns:wp="http://schemas.openxmlformats.org/drawingml/2006/wordprocessingDrawing" xmlns:w10="urn:schemas-microsoft-com:office:word" xmlns:w="http://schemas.openxmlformats.org/wordprocessingml/2006/main" xmlns:w14="http://schemas.microsoft.com/office/word/2010/wordml" xmlns:w15="http://schemas.microsoft.com/office/word/2012/wordml" xmlns:w16se="http://schemas.microsoft.com/office/word/2015/wordml/symex" xmlns:wpg="http://schemas.microsoft.com/office/word/2010/wordprocessingGroup" xmlns:wpi="http://schemas.microsoft.com/office/word/2010/wordprocessingInk" xmlns:wne="http://schemas.microsoft.com/office/word/2006/wordml" xmlns:wps="http://schemas.microsoft.com/office/word/2010/wordprocessingShape" mc:Ignorable="w14 w15 w16se wp14">
+<w:ftr xmlns:wpc="http://schemas.microsoft.com/office/word/2010/wordprocessingCanvas" xmlns:mo="http://schemas.microsoft.com/office/mac/office/2008/main" xmlns:mc="http://schemas.openxmlformats.org/markup-compatibility/2006" xmlns:mv="urn:schemas-microsoft-com:mac:vml" xmlns:o="urn:schemas-microsoft-com:office:office" xmlns:r="http://schemas.openxmlformats.org/officeDocument/2006/relationships" xmlns:m="http://schemas.openxmlformats.org/officeDocument/2006/math" xmlns:v="urn:schemas-microsoft-com:vml" xmlns:wp14="http://schemas.microsoft.com/office/word/2010/wordprocessingDrawing" xmlns:wp="http://schemas.openxmlformats.org/drawingml/2006/wordprocessingDrawing" xmlns:w10="urn:schemas-microsoft-com:office:word" xmlns:w="http://schemas.openxmlformats.org/wordprocessingml/2006/main" xmlns:w14="http://schemas.microsoft.com/office/word/2010/wordml" xmlns:w15="http://schemas.microsoft.com/office/word/2012/wordml" xmlns:wpg="http://schemas.microsoft.com/office/word/2010/wordprocessingGroup" xmlns:wpi="http://schemas.microsoft.com/office/word/2010/wordprocessingInk" xmlns:wne="http://schemas.microsoft.com/office/word/2006/wordml" xmlns:wps="http://schemas.microsoft.com/office/word/2010/wordprocessingShape" mc:Ignorable="w14 w15 wp14">
   <w:p>
     <w:pPr>
       <w:framePr w:wrap="around" w:vAnchor="text" w:hAnchor="margin" w:xAlign="center" w:y="1"/>
@@ -5572,7 +5664,7 @@
 </file>
 
 <file path=word/footer2.xml><?xml version="1.0" encoding="utf-8"?>
-<w:ftr xmlns:wpc="http://schemas.microsoft.com/office/word/2010/wordprocessingCanvas" xmlns:cx="http://schemas.microsoft.com/office/drawing/2014/chartex" xmlns:cx1="http://schemas.microsoft.com/office/drawing/2015/9/8/chartex" xmlns:cx2="http://schemas.microsoft.com/office/drawing/2015/10/21/chartex" xmlns:cx3="http://schemas.microsoft.com/office/drawing/2016/5/9/chartex" xmlns:cx4="http://schemas.microsoft.com/office/drawing/2016/5/10/chartex" xmlns:cx5="http://schemas.microsoft.com/office/drawing/2016/5/11/chartex" xmlns:mc="http://schemas.openxmlformats.org/markup-compatibility/2006" xmlns:o="urn:schemas-microsoft-com:office:office" xmlns:r="http://schemas.openxmlformats.org/officeDocument/2006/relationships" xmlns:m="http://schemas.openxmlformats.org/officeDocument/2006/math" xmlns:v="urn:schemas-microsoft-com:vml" xmlns:wp14="http://schemas.microsoft.com/office/word/2010/wordprocessingDrawing" xmlns:wp="http://schemas.openxmlformats.org/drawingml/2006/wordprocessingDrawing" xmlns:w10="urn:schemas-microsoft-com:office:word" xmlns:w="http://schemas.openxmlformats.org/wordprocessingml/2006/main" xmlns:w14="http://schemas.microsoft.com/office/word/2010/wordml" xmlns:w15="http://schemas.microsoft.com/office/word/2012/wordml" xmlns:w16se="http://schemas.microsoft.com/office/word/2015/wordml/symex" xmlns:wpg="http://schemas.microsoft.com/office/word/2010/wordprocessingGroup" xmlns:wpi="http://schemas.microsoft.com/office/word/2010/wordprocessingInk" xmlns:wne="http://schemas.microsoft.com/office/word/2006/wordml" xmlns:wps="http://schemas.microsoft.com/office/word/2010/wordprocessingShape" mc:Ignorable="w14 w15 w16se wp14">
+<w:ftr xmlns:wpc="http://schemas.microsoft.com/office/word/2010/wordprocessingCanvas" xmlns:mo="http://schemas.microsoft.com/office/mac/office/2008/main" xmlns:mc="http://schemas.openxmlformats.org/markup-compatibility/2006" xmlns:mv="urn:schemas-microsoft-com:mac:vml" xmlns:o="urn:schemas-microsoft-com:office:office" xmlns:r="http://schemas.openxmlformats.org/officeDocument/2006/relationships" xmlns:m="http://schemas.openxmlformats.org/officeDocument/2006/math" xmlns:v="urn:schemas-microsoft-com:vml" xmlns:wp14="http://schemas.microsoft.com/office/word/2010/wordprocessingDrawing" xmlns:wp="http://schemas.openxmlformats.org/drawingml/2006/wordprocessingDrawing" xmlns:w10="urn:schemas-microsoft-com:office:word" xmlns:w="http://schemas.openxmlformats.org/wordprocessingml/2006/main" xmlns:w14="http://schemas.microsoft.com/office/word/2010/wordml" xmlns:w15="http://schemas.microsoft.com/office/word/2012/wordml" xmlns:wpg="http://schemas.microsoft.com/office/word/2010/wordprocessingGroup" xmlns:wpi="http://schemas.microsoft.com/office/word/2010/wordprocessingInk" xmlns:wne="http://schemas.microsoft.com/office/word/2006/wordml" xmlns:wps="http://schemas.microsoft.com/office/word/2010/wordprocessingShape" mc:Ignorable="w14 w15 wp14">
   <w:p>
     <w:pPr>
       <w:pStyle w:val="Fuzeile"/>
@@ -5613,7 +5705,7 @@
 </file>
 
 <file path=word/footer3.xml><?xml version="1.0" encoding="utf-8"?>
-<w:ftr xmlns:wpc="http://schemas.microsoft.com/office/word/2010/wordprocessingCanvas" xmlns:cx="http://schemas.microsoft.com/office/drawing/2014/chartex" xmlns:cx1="http://schemas.microsoft.com/office/drawing/2015/9/8/chartex" xmlns:cx2="http://schemas.microsoft.com/office/drawing/2015/10/21/chartex" xmlns:cx3="http://schemas.microsoft.com/office/drawing/2016/5/9/chartex" xmlns:cx4="http://schemas.microsoft.com/office/drawing/2016/5/10/chartex" xmlns:cx5="http://schemas.microsoft.com/office/drawing/2016/5/11/chartex" xmlns:mc="http://schemas.openxmlformats.org/markup-compatibility/2006" xmlns:o="urn:schemas-microsoft-com:office:office" xmlns:r="http://schemas.openxmlformats.org/officeDocument/2006/relationships" xmlns:m="http://schemas.openxmlformats.org/officeDocument/2006/math" xmlns:v="urn:schemas-microsoft-com:vml" xmlns:wp14="http://schemas.microsoft.com/office/word/2010/wordprocessingDrawing" xmlns:wp="http://schemas.openxmlformats.org/drawingml/2006/wordprocessingDrawing" xmlns:w10="urn:schemas-microsoft-com:office:word" xmlns:w="http://schemas.openxmlformats.org/wordprocessingml/2006/main" xmlns:w14="http://schemas.microsoft.com/office/word/2010/wordml" xmlns:w15="http://schemas.microsoft.com/office/word/2012/wordml" xmlns:w16se="http://schemas.microsoft.com/office/word/2015/wordml/symex" xmlns:wpg="http://schemas.microsoft.com/office/word/2010/wordprocessingGroup" xmlns:wpi="http://schemas.microsoft.com/office/word/2010/wordprocessingInk" xmlns:wne="http://schemas.microsoft.com/office/word/2006/wordml" xmlns:wps="http://schemas.microsoft.com/office/word/2010/wordprocessingShape" mc:Ignorable="w14 w15 w16se wp14">
+<w:ftr xmlns:wpc="http://schemas.microsoft.com/office/word/2010/wordprocessingCanvas" xmlns:mo="http://schemas.microsoft.com/office/mac/office/2008/main" xmlns:mc="http://schemas.openxmlformats.org/markup-compatibility/2006" xmlns:mv="urn:schemas-microsoft-com:mac:vml" xmlns:o="urn:schemas-microsoft-com:office:office" xmlns:r="http://schemas.openxmlformats.org/officeDocument/2006/relationships" xmlns:m="http://schemas.openxmlformats.org/officeDocument/2006/math" xmlns:v="urn:schemas-microsoft-com:vml" xmlns:wp14="http://schemas.microsoft.com/office/word/2010/wordprocessingDrawing" xmlns:wp="http://schemas.openxmlformats.org/drawingml/2006/wordprocessingDrawing" xmlns:w10="urn:schemas-microsoft-com:office:word" xmlns:w="http://schemas.openxmlformats.org/wordprocessingml/2006/main" xmlns:w14="http://schemas.microsoft.com/office/word/2010/wordml" xmlns:w15="http://schemas.microsoft.com/office/word/2012/wordml" xmlns:wpg="http://schemas.microsoft.com/office/word/2010/wordprocessingGroup" xmlns:wpi="http://schemas.microsoft.com/office/word/2010/wordprocessingInk" xmlns:wne="http://schemas.microsoft.com/office/word/2006/wordml" xmlns:wps="http://schemas.microsoft.com/office/word/2010/wordprocessingShape" mc:Ignorable="w14 w15 wp14">
   <w:p>
     <w:pPr>
       <w:pStyle w:val="Fuzeile"/>
@@ -5632,7 +5724,7 @@
       <w:rPr>
         <w:noProof/>
       </w:rPr>
-      <w:t>11</w:t>
+      <w:t>5</w:t>
     </w:r>
     <w:r>
       <w:rPr>
@@ -5654,7 +5746,7 @@
 </file>
 
 <file path=word/footnotes.xml><?xml version="1.0" encoding="utf-8"?>
-<w:footnotes xmlns:wpc="http://schemas.microsoft.com/office/word/2010/wordprocessingCanvas" xmlns:cx="http://schemas.microsoft.com/office/drawing/2014/chartex" xmlns:cx1="http://schemas.microsoft.com/office/drawing/2015/9/8/chartex" xmlns:cx2="http://schemas.microsoft.com/office/drawing/2015/10/21/chartex" xmlns:cx3="http://schemas.microsoft.com/office/drawing/2016/5/9/chartex" xmlns:cx4="http://schemas.microsoft.com/office/drawing/2016/5/10/chartex" xmlns:cx5="http://schemas.microsoft.com/office/drawing/2016/5/11/chartex" xmlns:mc="http://schemas.openxmlformats.org/markup-compatibility/2006" xmlns:o="urn:schemas-microsoft-com:office:office" xmlns:r="http://schemas.openxmlformats.org/officeDocument/2006/relationships" xmlns:m="http://schemas.openxmlformats.org/officeDocument/2006/math" xmlns:v="urn:schemas-microsoft-com:vml" xmlns:wp14="http://schemas.microsoft.com/office/word/2010/wordprocessingDrawing" xmlns:wp="http://schemas.openxmlformats.org/drawingml/2006/wordprocessingDrawing" xmlns:w10="urn:schemas-microsoft-com:office:word" xmlns:w="http://schemas.openxmlformats.org/wordprocessingml/2006/main" xmlns:w14="http://schemas.microsoft.com/office/word/2010/wordml" xmlns:w15="http://schemas.microsoft.com/office/word/2012/wordml" xmlns:w16se="http://schemas.microsoft.com/office/word/2015/wordml/symex" xmlns:wpg="http://schemas.microsoft.com/office/word/2010/wordprocessingGroup" xmlns:wpi="http://schemas.microsoft.com/office/word/2010/wordprocessingInk" xmlns:wne="http://schemas.microsoft.com/office/word/2006/wordml" xmlns:wps="http://schemas.microsoft.com/office/word/2010/wordprocessingShape" mc:Ignorable="w14 w15 w16se wp14">
+<w:footnotes xmlns:wpc="http://schemas.microsoft.com/office/word/2010/wordprocessingCanvas" xmlns:mo="http://schemas.microsoft.com/office/mac/office/2008/main" xmlns:mc="http://schemas.openxmlformats.org/markup-compatibility/2006" xmlns:mv="urn:schemas-microsoft-com:mac:vml" xmlns:o="urn:schemas-microsoft-com:office:office" xmlns:r="http://schemas.openxmlformats.org/officeDocument/2006/relationships" xmlns:m="http://schemas.openxmlformats.org/officeDocument/2006/math" xmlns:v="urn:schemas-microsoft-com:vml" xmlns:wp14="http://schemas.microsoft.com/office/word/2010/wordprocessingDrawing" xmlns:wp="http://schemas.openxmlformats.org/drawingml/2006/wordprocessingDrawing" xmlns:w10="urn:schemas-microsoft-com:office:word" xmlns:w="http://schemas.openxmlformats.org/wordprocessingml/2006/main" xmlns:w14="http://schemas.microsoft.com/office/word/2010/wordml" xmlns:w15="http://schemas.microsoft.com/office/word/2012/wordml" xmlns:wpg="http://schemas.microsoft.com/office/word/2010/wordprocessingGroup" xmlns:wpi="http://schemas.microsoft.com/office/word/2010/wordprocessingInk" xmlns:wne="http://schemas.microsoft.com/office/word/2006/wordml" xmlns:wps="http://schemas.microsoft.com/office/word/2010/wordprocessingShape" mc:Ignorable="w14 w15 wp14">
   <w:footnote w:type="separator" w:id="-1">
     <w:p>
       <w:r>
@@ -5679,14 +5771,14 @@
 </file>
 
 <file path=word/header1.xml><?xml version="1.0" encoding="utf-8"?>
-<w:hdr xmlns:wpc="http://schemas.microsoft.com/office/word/2010/wordprocessingCanvas" xmlns:cx="http://schemas.microsoft.com/office/drawing/2014/chartex" xmlns:cx1="http://schemas.microsoft.com/office/drawing/2015/9/8/chartex" xmlns:cx2="http://schemas.microsoft.com/office/drawing/2015/10/21/chartex" xmlns:cx3="http://schemas.microsoft.com/office/drawing/2016/5/9/chartex" xmlns:cx4="http://schemas.microsoft.com/office/drawing/2016/5/10/chartex" xmlns:cx5="http://schemas.microsoft.com/office/drawing/2016/5/11/chartex" xmlns:mc="http://schemas.openxmlformats.org/markup-compatibility/2006" xmlns:o="urn:schemas-microsoft-com:office:office" xmlns:r="http://schemas.openxmlformats.org/officeDocument/2006/relationships" xmlns:m="http://schemas.openxmlformats.org/officeDocument/2006/math" xmlns:v="urn:schemas-microsoft-com:vml" xmlns:wp14="http://schemas.microsoft.com/office/word/2010/wordprocessingDrawing" xmlns:wp="http://schemas.openxmlformats.org/drawingml/2006/wordprocessingDrawing" xmlns:w10="urn:schemas-microsoft-com:office:word" xmlns:w="http://schemas.openxmlformats.org/wordprocessingml/2006/main" xmlns:w14="http://schemas.microsoft.com/office/word/2010/wordml" xmlns:w15="http://schemas.microsoft.com/office/word/2012/wordml" xmlns:w16se="http://schemas.microsoft.com/office/word/2015/wordml/symex" xmlns:wpg="http://schemas.microsoft.com/office/word/2010/wordprocessingGroup" xmlns:wpi="http://schemas.microsoft.com/office/word/2010/wordprocessingInk" xmlns:wne="http://schemas.microsoft.com/office/word/2006/wordml" xmlns:wps="http://schemas.microsoft.com/office/word/2010/wordprocessingShape" mc:Ignorable="w14 w15 w16se wp14">
+<w:hdr xmlns:wpc="http://schemas.microsoft.com/office/word/2010/wordprocessingCanvas" xmlns:mo="http://schemas.microsoft.com/office/mac/office/2008/main" xmlns:mc="http://schemas.openxmlformats.org/markup-compatibility/2006" xmlns:mv="urn:schemas-microsoft-com:mac:vml" xmlns:o="urn:schemas-microsoft-com:office:office" xmlns:r="http://schemas.openxmlformats.org/officeDocument/2006/relationships" xmlns:m="http://schemas.openxmlformats.org/officeDocument/2006/math" xmlns:v="urn:schemas-microsoft-com:vml" xmlns:wp14="http://schemas.microsoft.com/office/word/2010/wordprocessingDrawing" xmlns:wp="http://schemas.openxmlformats.org/drawingml/2006/wordprocessingDrawing" xmlns:w10="urn:schemas-microsoft-com:office:word" xmlns:w="http://schemas.openxmlformats.org/wordprocessingml/2006/main" xmlns:w14="http://schemas.microsoft.com/office/word/2010/wordml" xmlns:w15="http://schemas.microsoft.com/office/word/2012/wordml" xmlns:wpg="http://schemas.microsoft.com/office/word/2010/wordprocessingGroup" xmlns:wpi="http://schemas.microsoft.com/office/word/2010/wordprocessingInk" xmlns:wne="http://schemas.microsoft.com/office/word/2006/wordml" xmlns:wps="http://schemas.microsoft.com/office/word/2010/wordprocessingShape" mc:Ignorable="w14 w15 wp14">
   <w:p/>
 </w:hdr>
 </file>
 
 <file path=word/numbering.xml><?xml version="1.0" encoding="utf-8"?>
-<w:numbering xmlns:wpc="http://schemas.microsoft.com/office/word/2010/wordprocessingCanvas" xmlns:cx="http://schemas.microsoft.com/office/drawing/2014/chartex" xmlns:cx1="http://schemas.microsoft.com/office/drawing/2015/9/8/chartex" xmlns:cx2="http://schemas.microsoft.com/office/drawing/2015/10/21/chartex" xmlns:cx3="http://schemas.microsoft.com/office/drawing/2016/5/9/chartex" xmlns:cx4="http://schemas.microsoft.com/office/drawing/2016/5/10/chartex" xmlns:cx5="http://schemas.microsoft.com/office/drawing/2016/5/11/chartex" xmlns:mc="http://schemas.openxmlformats.org/markup-compatibility/2006" xmlns:o="urn:schemas-microsoft-com:office:office" xmlns:r="http://schemas.openxmlformats.org/officeDocument/2006/relationships" xmlns:m="http://schemas.openxmlformats.org/officeDocument/2006/math" xmlns:v="urn:schemas-microsoft-com:vml" xmlns:wp14="http://schemas.microsoft.com/office/word/2010/wordprocessingDrawing" xmlns:wp="http://schemas.openxmlformats.org/drawingml/2006/wordprocessingDrawing" xmlns:w10="urn:schemas-microsoft-com:office:word" xmlns:w="http://schemas.openxmlformats.org/wordprocessingml/2006/main" xmlns:w14="http://schemas.microsoft.com/office/word/2010/wordml" xmlns:w15="http://schemas.microsoft.com/office/word/2012/wordml" xmlns:w16se="http://schemas.microsoft.com/office/word/2015/wordml/symex" xmlns:wpg="http://schemas.microsoft.com/office/word/2010/wordprocessingGroup" xmlns:wpi="http://schemas.microsoft.com/office/word/2010/wordprocessingInk" xmlns:wne="http://schemas.microsoft.com/office/word/2006/wordml" xmlns:wps="http://schemas.microsoft.com/office/word/2010/wordprocessingShape" mc:Ignorable="w14 w15 w16se wp14">
-  <w:abstractNum w:abstractNumId="0" w15:restartNumberingAfterBreak="0">
+<w:numbering xmlns:wpc="http://schemas.microsoft.com/office/word/2010/wordprocessingCanvas" xmlns:mo="http://schemas.microsoft.com/office/mac/office/2008/main" xmlns:mc="http://schemas.openxmlformats.org/markup-compatibility/2006" xmlns:mv="urn:schemas-microsoft-com:mac:vml" xmlns:o="urn:schemas-microsoft-com:office:office" xmlns:r="http://schemas.openxmlformats.org/officeDocument/2006/relationships" xmlns:m="http://schemas.openxmlformats.org/officeDocument/2006/math" xmlns:v="urn:schemas-microsoft-com:vml" xmlns:wp14="http://schemas.microsoft.com/office/word/2010/wordprocessingDrawing" xmlns:wp="http://schemas.openxmlformats.org/drawingml/2006/wordprocessingDrawing" xmlns:w10="urn:schemas-microsoft-com:office:word" xmlns:w="http://schemas.openxmlformats.org/wordprocessingml/2006/main" xmlns:w14="http://schemas.microsoft.com/office/word/2010/wordml" xmlns:w15="http://schemas.microsoft.com/office/word/2012/wordml" xmlns:wpg="http://schemas.microsoft.com/office/word/2010/wordprocessingGroup" xmlns:wpi="http://schemas.microsoft.com/office/word/2010/wordprocessingInk" xmlns:wne="http://schemas.microsoft.com/office/word/2006/wordml" xmlns:wps="http://schemas.microsoft.com/office/word/2010/wordprocessingShape" mc:Ignorable="w14 w15 wp14">
+  <w:abstractNum w:abstractNumId="0">
     <w:nsid w:val="FFFFFF7D"/>
     <w:multiLevelType w:val="singleLevel"/>
     <w:tmpl w:val="1F7E7A2E"/>
@@ -5703,7 +5795,7 @@
       </w:pPr>
     </w:lvl>
   </w:abstractNum>
-  <w:abstractNum w:abstractNumId="1" w15:restartNumberingAfterBreak="0">
+  <w:abstractNum w:abstractNumId="1">
     <w:nsid w:val="FFFFFF80"/>
     <w:multiLevelType w:val="singleLevel"/>
     <w:tmpl w:val="F776F974"/>
@@ -5723,7 +5815,7 @@
       </w:rPr>
     </w:lvl>
   </w:abstractNum>
-  <w:abstractNum w:abstractNumId="2" w15:restartNumberingAfterBreak="0">
+  <w:abstractNum w:abstractNumId="2">
     <w:nsid w:val="FFFFFF81"/>
     <w:multiLevelType w:val="singleLevel"/>
     <w:tmpl w:val="7F4AB214"/>
@@ -5743,7 +5835,7 @@
       </w:rPr>
     </w:lvl>
   </w:abstractNum>
-  <w:abstractNum w:abstractNumId="3" w15:restartNumberingAfterBreak="0">
+  <w:abstractNum w:abstractNumId="3">
     <w:nsid w:val="FFFFFF82"/>
     <w:multiLevelType w:val="singleLevel"/>
     <w:tmpl w:val="79E6D6A4"/>
@@ -5763,7 +5855,7 @@
       </w:rPr>
     </w:lvl>
   </w:abstractNum>
-  <w:abstractNum w:abstractNumId="4" w15:restartNumberingAfterBreak="0">
+  <w:abstractNum w:abstractNumId="4">
     <w:nsid w:val="FFFFFF83"/>
     <w:multiLevelType w:val="singleLevel"/>
     <w:tmpl w:val="6FD00266"/>
@@ -5783,7 +5875,7 @@
       </w:rPr>
     </w:lvl>
   </w:abstractNum>
-  <w:abstractNum w:abstractNumId="5" w15:restartNumberingAfterBreak="0">
+  <w:abstractNum w:abstractNumId="5">
     <w:nsid w:val="FFFFFF89"/>
     <w:multiLevelType w:val="singleLevel"/>
     <w:tmpl w:val="6936CEC0"/>
@@ -5803,7 +5895,7 @@
       </w:rPr>
     </w:lvl>
   </w:abstractNum>
-  <w:abstractNum w:abstractNumId="6" w15:restartNumberingAfterBreak="0">
+  <w:abstractNum w:abstractNumId="6">
     <w:nsid w:val="FFFFFFFB"/>
     <w:multiLevelType w:val="multilevel"/>
     <w:tmpl w:val="7E76F96C"/>
@@ -5952,7 +6044,7 @@
       </w:rPr>
     </w:lvl>
   </w:abstractNum>
-  <w:abstractNum w:abstractNumId="7" w15:restartNumberingAfterBreak="0">
+  <w:abstractNum w:abstractNumId="7">
     <w:nsid w:val="FFFFFFFE"/>
     <w:multiLevelType w:val="singleLevel"/>
     <w:tmpl w:val="425E9578"/>
@@ -5962,7 +6054,7 @@
       <w:lvlJc w:val="left"/>
     </w:lvl>
   </w:abstractNum>
-  <w:abstractNum w:abstractNumId="8" w15:restartNumberingAfterBreak="0">
+  <w:abstractNum w:abstractNumId="8">
     <w:nsid w:val="00D52B92"/>
     <w:multiLevelType w:val="multilevel"/>
     <w:tmpl w:val="855812A2"/>
@@ -6102,7 +6194,7 @@
       </w:rPr>
     </w:lvl>
   </w:abstractNum>
-  <w:abstractNum w:abstractNumId="9" w15:restartNumberingAfterBreak="0">
+  <w:abstractNum w:abstractNumId="9">
     <w:nsid w:val="45BF7601"/>
     <w:multiLevelType w:val="multilevel"/>
     <w:tmpl w:val="ADB46DF6"/>
@@ -6242,7 +6334,7 @@
       </w:rPr>
     </w:lvl>
   </w:abstractNum>
-  <w:abstractNum w:abstractNumId="10" w15:restartNumberingAfterBreak="0">
+  <w:abstractNum w:abstractNumId="10">
     <w:nsid w:val="4A247F2D"/>
     <w:multiLevelType w:val="multilevel"/>
     <w:tmpl w:val="8BBC3C04"/>
@@ -6382,7 +6474,7 @@
       </w:rPr>
     </w:lvl>
   </w:abstractNum>
-  <w:abstractNum w:abstractNumId="11" w15:restartNumberingAfterBreak="0">
+  <w:abstractNum w:abstractNumId="11">
     <w:nsid w:val="4BD57435"/>
     <w:multiLevelType w:val="multilevel"/>
     <w:tmpl w:val="D410FDA2"/>
@@ -6522,7 +6614,7 @@
       </w:rPr>
     </w:lvl>
   </w:abstractNum>
-  <w:abstractNum w:abstractNumId="12" w15:restartNumberingAfterBreak="0">
+  <w:abstractNum w:abstractNumId="12">
     <w:nsid w:val="51F0284B"/>
     <w:multiLevelType w:val="multilevel"/>
     <w:tmpl w:val="8932ACEE"/>
@@ -6662,7 +6754,7 @@
       </w:rPr>
     </w:lvl>
   </w:abstractNum>
-  <w:abstractNum w:abstractNumId="13" w15:restartNumberingAfterBreak="0">
+  <w:abstractNum w:abstractNumId="13">
     <w:nsid w:val="6F1D6A21"/>
     <w:multiLevelType w:val="singleLevel"/>
     <w:tmpl w:val="A100F9DC"/>
@@ -6683,7 +6775,7 @@
       </w:rPr>
     </w:lvl>
   </w:abstractNum>
-  <w:abstractNum w:abstractNumId="14" w15:restartNumberingAfterBreak="0">
+  <w:abstractNum w:abstractNumId="14">
     <w:nsid w:val="772B7377"/>
     <w:multiLevelType w:val="multilevel"/>
     <w:tmpl w:val="ADB46DF6"/>
@@ -6823,7 +6915,7 @@
       </w:rPr>
     </w:lvl>
   </w:abstractNum>
-  <w:abstractNum w:abstractNumId="15" w15:restartNumberingAfterBreak="0">
+  <w:abstractNum w:abstractNumId="15">
     <w:nsid w:val="77E3140B"/>
     <w:multiLevelType w:val="multilevel"/>
     <w:tmpl w:val="09C8B392"/>
@@ -7030,7 +7122,7 @@
 </file>
 
 <file path=word/styles.xml><?xml version="1.0" encoding="utf-8"?>
-<w:styles xmlns:mc="http://schemas.openxmlformats.org/markup-compatibility/2006" xmlns:r="http://schemas.openxmlformats.org/officeDocument/2006/relationships" xmlns:w="http://schemas.openxmlformats.org/wordprocessingml/2006/main" xmlns:w14="http://schemas.microsoft.com/office/word/2010/wordml" xmlns:w15="http://schemas.microsoft.com/office/word/2012/wordml" xmlns:w16se="http://schemas.microsoft.com/office/word/2015/wordml/symex" mc:Ignorable="w14 w15 w16se">
+<w:styles xmlns:mc="http://schemas.openxmlformats.org/markup-compatibility/2006" xmlns:r="http://schemas.openxmlformats.org/officeDocument/2006/relationships" xmlns:w="http://schemas.openxmlformats.org/wordprocessingml/2006/main" xmlns:w14="http://schemas.microsoft.com/office/word/2010/wordml" xmlns:w15="http://schemas.microsoft.com/office/word/2012/wordml" mc:Ignorable="w14 w15">
   <w:docDefaults>
     <w:rPrDefault>
       <w:rPr>
@@ -7040,7 +7132,7 @@
     </w:rPrDefault>
     <w:pPrDefault/>
   </w:docDefaults>
-  <w:latentStyles w:defLockedState="0" w:defUIPriority="0" w:defSemiHidden="0" w:defUnhideWhenUsed="0" w:defQFormat="0" w:count="374">
+  <w:latentStyles w:defLockedState="0" w:defUIPriority="0" w:defSemiHidden="0" w:defUnhideWhenUsed="0" w:defQFormat="0" w:count="380">
     <w:lsdException w:name="Normal" w:qFormat="1"/>
     <w:lsdException w:name="heading 1" w:qFormat="1"/>
     <w:lsdException w:name="heading 2" w:qFormat="1"/>
@@ -7391,8 +7483,6 @@
     <w:lsdException w:name="List Table 5 Dark Accent 6" w:uiPriority="50"/>
     <w:lsdException w:name="List Table 6 Colorful Accent 6" w:uiPriority="51"/>
     <w:lsdException w:name="List Table 7 Colorful Accent 6" w:uiPriority="52"/>
-    <w:lsdException w:name="Mention" w:semiHidden="1" w:uiPriority="99" w:unhideWhenUsed="1"/>
-    <w:lsdException w:name="Smart Hyperlink" w:semiHidden="1" w:uiPriority="99" w:unhideWhenUsed="1"/>
   </w:latentStyles>
   <w:style w:type="paragraph" w:default="1" w:styleId="Standard">
     <w:name w:val="Normal"/>
@@ -7634,7 +7724,7 @@
       <w:rFonts w:ascii="Tahoma" w:hAnsi="Tahoma" w:cs="Tahoma"/>
     </w:rPr>
   </w:style>
-  <w:style w:type="character" w:styleId="Hyperlink">
+  <w:style w:type="character" w:styleId="Link">
     <w:name w:val="Hyperlink"/>
     <w:uiPriority w:val="99"/>
     <w:rsid w:val="00036364"/>
@@ -8106,7 +8196,7 @@
       <w:lang w:val="de-DE"/>
     </w:rPr>
   </w:style>
-  <w:style w:type="character" w:styleId="Erwhnung">
+  <w:style w:type="character" w:customStyle="1" w:styleId="Mention">
     <w:name w:val="Mention"/>
     <w:basedOn w:val="Absatz-Standardschriftart"/>
     <w:uiPriority w:val="99"/>
@@ -8420,7 +8510,7 @@
 </file>
 
 <file path=customXml/itemProps1.xml><?xml version="1.0" encoding="utf-8"?>
-<ds:datastoreItem xmlns:ds="http://schemas.openxmlformats.org/officeDocument/2006/customXml" ds:itemID="{B7E223B6-783A-4595-A175-3FE70BBB22CD}">
+<ds:datastoreItem xmlns:ds="http://schemas.openxmlformats.org/officeDocument/2006/customXml" ds:itemID="{8F49F276-2278-3147-A053-7FED1EB9E1DE}">
   <ds:schemaRefs>
     <ds:schemaRef ds:uri="http://schemas.openxmlformats.org/officeDocument/2006/bibliography"/>
   </ds:schemaRefs>

</xml_diff>